<commit_message>
Not sure I did number 8 right
Not sure i did it right but it is done
</commit_message>
<xml_diff>
--- a/nholt_hw4.docx
+++ b/nholt_hw4.docx
@@ -445,35 +445,76 @@
         <w:ind w:left="432" w:hanging="432"/>
       </w:pPr>
       <w:r>
-        <w:rPr>
-          <w:highlight w:val="yellow"/>
-        </w:rPr>
-        <w:t>Though not in polynomial form</w:t>
-      </w:r>
-      <w:r>
-        <w:t xml:space="preserve">, we know that </w:t>
-      </w:r>
-      <w:r>
-        <w:t xml:space="preserve">n log n is a middle </w:t>
+        <w:t xml:space="preserve">a = 2, b = 2, c = </w:t>
+      </w:r>
+      <w:r>
+        <w:t>log 2 (2) = 1</w:t>
+      </w:r>
+    </w:p>
+    <w:p>
+      <w:pPr>
+        <w:pStyle w:val="ListBullet"/>
+        <w:numPr>
+          <w:ilvl w:val="0"/>
+          <w:numId w:val="0"/>
+        </w:numPr>
+        <w:ind w:left="432" w:hanging="432"/>
+      </w:pPr>
+      <w:r>
+        <w:t>n^1 log n == f(n) meaning the MT is balanced</w:t>
+      </w:r>
+    </w:p>
+    <w:p>
+      <w:pPr>
+        <w:pStyle w:val="ListBullet"/>
+        <w:numPr>
+          <w:ilvl w:val="0"/>
+          <w:numId w:val="0"/>
+        </w:numPr>
+        <w:ind w:left="432" w:hanging="432"/>
+      </w:pPr>
+      <w:r>
+        <w:rPr>
+          <w:highlight w:val="yellow"/>
+        </w:rPr>
+        <w:lastRenderedPageBreak/>
+        <w:t xml:space="preserve">therefore </w:t>
+      </w:r>
+      <w:r>
+        <w:rPr>
+          <w:highlight w:val="yellow"/>
+        </w:rPr>
+        <w:sym w:font="Symbol" w:char="F051"/>
+      </w:r>
+      <w:r>
+        <w:rPr>
+          <w:highlight w:val="yellow"/>
+        </w:rPr>
+        <w:t xml:space="preserve"> (n</w:t>
+      </w:r>
+      <w:r>
+        <w:rPr>
+          <w:highlight w:val="yellow"/>
+        </w:rPr>
+        <w:t xml:space="preserve"> </w:t>
+      </w:r>
+      <w:r>
+        <w:rPr>
+          <w:highlight w:val="yellow"/>
+        </w:rPr>
+        <w:t>log(n</w:t>
       </w:r>
       <w:proofErr w:type="gramStart"/>
       <w:r>
-        <w:t>case</w:t>
+        <w:rPr>
+          <w:highlight w:val="yellow"/>
+        </w:rPr>
+        <w:t>) )</w:t>
       </w:r>
       <w:proofErr w:type="gramEnd"/>
       <w:r>
-        <w:t xml:space="preserve"> and we can hope that it is balanced case.</w:t>
-      </w:r>
-    </w:p>
-    <w:p>
-      <w:pPr>
-        <w:pStyle w:val="ListBullet"/>
-        <w:numPr>
-          <w:ilvl w:val="0"/>
-          <w:numId w:val="0"/>
-        </w:numPr>
-        <w:ind w:left="432" w:hanging="432"/>
-      </w:pPr>
+        <w:t xml:space="preserve"> </w:t>
+      </w:r>
     </w:p>
     <w:p>
       <w:pPr>
@@ -2525,6 +2566,123 @@
           <w:ilvl w:val="0"/>
           <w:numId w:val="0"/>
         </w:numPr>
+        <w:ind w:left="432" w:hanging="432"/>
+      </w:pPr>
+      <w:proofErr w:type="spellStart"/>
+      <w:r>
+        <w:t>Mergesort</w:t>
+      </w:r>
+      <w:proofErr w:type="spellEnd"/>
+      <w:r>
+        <w:t xml:space="preserve"> = </w:t>
+      </w:r>
+      <w:r>
+        <w:sym w:font="Symbol" w:char="F051"/>
+      </w:r>
+      <w:r>
+        <w:t xml:space="preserve"> (n</w:t>
+      </w:r>
+      <w:r>
+        <w:t xml:space="preserve"> l</w:t>
+      </w:r>
+      <w:r>
+        <w:t>og (n</w:t>
+      </w:r>
+      <w:proofErr w:type="gramStart"/>
+      <w:r>
+        <w:t>) )</w:t>
+      </w:r>
+      <w:proofErr w:type="gramEnd"/>
+      <w:r>
+        <w:t xml:space="preserve"> </w:t>
+      </w:r>
+    </w:p>
+    <w:p>
+      <w:pPr>
+        <w:pStyle w:val="ListBullet"/>
+        <w:numPr>
+          <w:ilvl w:val="0"/>
+          <w:numId w:val="0"/>
+        </w:numPr>
+        <w:ind w:left="432" w:hanging="432"/>
+      </w:pPr>
+      <w:r>
+        <w:t xml:space="preserve">T(n) = 2 T(n/2) + </w:t>
+      </w:r>
+      <w:r>
+        <w:sym w:font="Symbol" w:char="F051"/>
+      </w:r>
+      <w:r>
+        <w:t xml:space="preserve"> (n</w:t>
+      </w:r>
+      <w:r>
+        <w:t xml:space="preserve"> l</w:t>
+      </w:r>
+      <w:r>
+        <w:t>og (n</w:t>
+      </w:r>
+      <w:proofErr w:type="gramStart"/>
+      <w:r>
+        <w:t>) )</w:t>
+      </w:r>
+      <w:proofErr w:type="gramEnd"/>
+    </w:p>
+    <w:p>
+      <w:pPr>
+        <w:pStyle w:val="ListBullet"/>
+        <w:numPr>
+          <w:ilvl w:val="0"/>
+          <w:numId w:val="0"/>
+        </w:numPr>
+        <w:ind w:left="432" w:hanging="432"/>
+      </w:pPr>
+      <w:r>
+        <w:lastRenderedPageBreak/>
+        <w:t>a = 2, b = 2, c = log 2 (2) = 1</w:t>
+      </w:r>
+    </w:p>
+    <w:p>
+      <w:pPr>
+        <w:pStyle w:val="ListBullet"/>
+        <w:numPr>
+          <w:ilvl w:val="0"/>
+          <w:numId w:val="0"/>
+        </w:numPr>
+        <w:ind w:left="432" w:hanging="432"/>
+      </w:pPr>
+      <w:r>
+        <w:t>n log (n) lower bounded by n is true so case 3 of master theorem</w:t>
+      </w:r>
+    </w:p>
+    <w:p>
+      <w:pPr>
+        <w:pStyle w:val="ListBullet"/>
+        <w:numPr>
+          <w:ilvl w:val="0"/>
+          <w:numId w:val="0"/>
+        </w:numPr>
+      </w:pPr>
+      <w:r>
+        <w:sym w:font="Symbol" w:char="F051"/>
+      </w:r>
+      <w:r>
+        <w:t xml:space="preserve"> (n</w:t>
+      </w:r>
+      <w:r>
+        <w:t xml:space="preserve"> l</w:t>
+      </w:r>
+      <w:r>
+        <w:t>og (n) )</w:t>
+      </w:r>
+    </w:p>
+    <w:p>
+      <w:pPr>
+        <w:pStyle w:val="ListBullet"/>
+        <w:numPr>
+          <w:ilvl w:val="0"/>
+          <w:numId w:val="0"/>
+        </w:numPr>
+        <w:ind w:left="432" w:hanging="432"/>
       </w:pPr>
     </w:p>
     <w:p>

</xml_diff>